<commit_message>
Continued work on xmlprague article, section "Schema model".
</commit_message>
<xml_diff>
--- a/about/greenfox.105.docx
+++ b/about/greenfox.105.docx
@@ -5,6 +5,7 @@
     <w:p>
       <w:pPr>
         <w:pStyle w:val="Heading1"/>
+        <w:ind w:firstLine="708"/>
         <w:rPr>
           <w:lang w:val="en-US"/>
         </w:rPr>
@@ -14305,8 +14306,6 @@
         </w:rPr>
         <w:t>is</w:t>
       </w:r>
-      <w:bookmarkStart w:id="0" w:name="_GoBack"/>
-      <w:bookmarkEnd w:id="0"/>
       <w:r>
         <w:rPr>
           <w:lang w:val="en-US"/>
@@ -16582,13 +16581,7 @@
               <w:rPr>
                 <w:lang w:val="en-US"/>
               </w:rPr>
-              <w:t xml:space="preserve"> BaseX documentation</w:t>
-            </w:r>
-            <w:r>
-              <w:rPr>
-                <w:lang w:val="en-US"/>
-              </w:rPr>
-              <w:t xml:space="preserve"> </w:t>
+              <w:t xml:space="preserve"> BaseX documentation </w:t>
             </w:r>
             <w:r>
               <w:rPr>
@@ -17822,13 +17815,7 @@
         <w:rPr>
           <w:lang w:val="en-US"/>
         </w:rPr>
-        <w:t xml:space="preserve"> are obtained by applying [foxpath-value] to t</w:t>
-      </w:r>
-      <w:r>
-        <w:rPr>
-          <w:lang w:val="en-US"/>
-        </w:rPr>
-        <w:t>he text of a foxpath expression, or one of the mappings [*-xpath] to the text of an XPath expression.</w:t>
+        <w:t xml:space="preserve"> are obtained by applying [foxpath-value] to the text of a foxpath expression, or one of the mappings [*-xpath] to the text of an XPath expression.</w:t>
       </w:r>
     </w:p>
     <w:p>
@@ -18021,7 +18008,31 @@
         <w:rPr>
           <w:lang w:val="en-US"/>
         </w:rPr>
-        <w:t xml:space="preserve"> and an optional </w:t>
+        <w:t xml:space="preserve"> </w:t>
+      </w:r>
+      <w:r>
+        <w:rPr>
+          <w:lang w:val="en-US"/>
+        </w:rPr>
+        <w:t>applicable to a file system resource</w:t>
+      </w:r>
+      <w:r>
+        <w:rPr>
+          <w:lang w:val="en-US"/>
+        </w:rPr>
+        <w:t>. It</w:t>
+      </w:r>
+      <w:r>
+        <w:rPr>
+          <w:lang w:val="en-US"/>
+        </w:rPr>
+        <w:t xml:space="preserve"> has</w:t>
+      </w:r>
+      <w:r>
+        <w:rPr>
+          <w:lang w:val="en-US"/>
+        </w:rPr>
+        <w:t xml:space="preserve"> an optional </w:t>
       </w:r>
       <w:r>
         <w:rPr>
@@ -18353,7 +18364,15 @@
         <w:rPr>
           <w:lang w:val="en-US"/>
         </w:rPr>
-        <w:t xml:space="preserve"> or a particular to a boolean value.</w:t>
+        <w:t xml:space="preserve"> </w:t>
+      </w:r>
+      <w:bookmarkStart w:id="0" w:name="_GoBack"/>
+      <w:bookmarkEnd w:id="0"/>
+      <w:r>
+        <w:rPr>
+          <w:lang w:val="en-US"/>
+        </w:rPr>
+        <w:t>to a boolean value.</w:t>
       </w:r>
     </w:p>
     <w:p>

</xml_diff>